<commit_message>
feat: implement prim's algorithm, DSU and krushkal's algorithm
</commit_message>
<xml_diff>
--- a/Points to remember in CP.docx
+++ b/Points to remember in CP.docx
@@ -34,23 +34,7 @@
           <w:sz w:val="40"/>
           <w:szCs w:val="40"/>
         </w:rPr>
-        <w:t xml:space="preserve">If some n </w:t>
-      </w:r>
-      <w:proofErr w:type="gramStart"/>
-      <w:r>
-        <w:rPr>
-          <w:sz w:val="40"/>
-          <w:szCs w:val="40"/>
-        </w:rPr>
-        <w:t>number</w:t>
-      </w:r>
-      <w:proofErr w:type="gramEnd"/>
-      <w:r>
-        <w:rPr>
-          <w:sz w:val="40"/>
-          <w:szCs w:val="40"/>
-        </w:rPr>
-        <w:t xml:space="preserve"> of items are getting multiplied than always remember that 2^30&gt;1e9 so n&gt;30 may no need to be checked</w:t>
+        <w:t>If some n number of items are getting multiplied than always remember that 2^30&gt;1e9 so n&gt;30 may no need to be checked</w:t>
       </w:r>
       <w:r>
         <w:rPr>
@@ -72,6 +56,156 @@
           <w:szCs w:val="40"/>
         </w:rPr>
       </w:pPr>
+      <w:r>
+        <w:rPr>
+          <w:sz w:val="40"/>
+          <w:szCs w:val="40"/>
+        </w:rPr>
+        <w:t xml:space="preserve">Stuck in a string question where some operation needs to be </w:t>
+      </w:r>
+      <w:proofErr w:type="spellStart"/>
+      <w:r>
+        <w:rPr>
+          <w:sz w:val="40"/>
+          <w:szCs w:val="40"/>
+        </w:rPr>
+        <w:t>performed.Then</w:t>
+      </w:r>
+      <w:proofErr w:type="spellEnd"/>
+      <w:r>
+        <w:rPr>
+          <w:sz w:val="40"/>
+          <w:szCs w:val="40"/>
+        </w:rPr>
+        <w:t xml:space="preserve"> keep in mind some of the things:</w:t>
+      </w:r>
+      <w:r>
+        <w:rPr>
+          <w:sz w:val="40"/>
+          <w:szCs w:val="40"/>
+        </w:rPr>
+        <w:t xml:space="preserve"> </w:t>
+      </w:r>
+    </w:p>
+    <w:p>
+      <w:pPr>
+        <w:pStyle w:val="ListParagraph"/>
+        <w:ind w:firstLine="720"/>
+        <w:rPr>
+          <w:sz w:val="40"/>
+          <w:szCs w:val="40"/>
+        </w:rPr>
+      </w:pPr>
+      <w:proofErr w:type="spellStart"/>
+      <w:r>
+        <w:rPr>
+          <w:sz w:val="40"/>
+          <w:szCs w:val="40"/>
+        </w:rPr>
+        <w:t>a.What</w:t>
+      </w:r>
+      <w:proofErr w:type="spellEnd"/>
+      <w:r>
+        <w:rPr>
+          <w:sz w:val="40"/>
+          <w:szCs w:val="40"/>
+        </w:rPr>
+        <w:t xml:space="preserve"> will happen if all characters are equal initially ?</w:t>
+      </w:r>
+    </w:p>
+    <w:p>
+      <w:pPr>
+        <w:pStyle w:val="ListParagraph"/>
+        <w:ind w:firstLine="720"/>
+        <w:rPr>
+          <w:sz w:val="40"/>
+          <w:szCs w:val="40"/>
+        </w:rPr>
+      </w:pPr>
+    </w:p>
+    <w:p>
+      <w:pPr>
+        <w:pStyle w:val="ListParagraph"/>
+        <w:numPr>
+          <w:ilvl w:val="0"/>
+          <w:numId w:val="1"/>
+        </w:numPr>
+        <w:rPr>
+          <w:sz w:val="40"/>
+          <w:szCs w:val="40"/>
+        </w:rPr>
+      </w:pPr>
+      <w:r>
+        <w:rPr>
+          <w:sz w:val="40"/>
+          <w:szCs w:val="40"/>
+        </w:rPr>
+        <w:t>CP is best played logically with lots of curiosity</w:t>
+      </w:r>
+    </w:p>
+    <w:p>
+      <w:pPr>
+        <w:pStyle w:val="ListParagraph"/>
+        <w:rPr>
+          <w:sz w:val="40"/>
+          <w:szCs w:val="40"/>
+        </w:rPr>
+      </w:pPr>
+      <w:r>
+        <w:rPr>
+          <w:sz w:val="40"/>
+          <w:szCs w:val="40"/>
+        </w:rPr>
+        <w:t xml:space="preserve">   </w:t>
+      </w:r>
+    </w:p>
+    <w:p>
+      <w:pPr>
+        <w:rPr>
+          <w:sz w:val="40"/>
+          <w:szCs w:val="40"/>
+        </w:rPr>
+      </w:pPr>
+    </w:p>
+    <w:p>
+      <w:pPr>
+        <w:pStyle w:val="ListParagraph"/>
+        <w:rPr>
+          <w:sz w:val="40"/>
+          <w:szCs w:val="40"/>
+        </w:rPr>
+      </w:pPr>
+      <w:r>
+        <w:rPr>
+          <w:sz w:val="40"/>
+          <w:szCs w:val="40"/>
+        </w:rPr>
+        <w:t xml:space="preserve">     </w:t>
+      </w:r>
+    </w:p>
+    <w:p>
+      <w:pPr>
+        <w:rPr>
+          <w:sz w:val="40"/>
+          <w:szCs w:val="40"/>
+        </w:rPr>
+      </w:pPr>
+    </w:p>
+    <w:p>
+      <w:pPr>
+        <w:pStyle w:val="ListParagraph"/>
+        <w:rPr>
+          <w:sz w:val="40"/>
+          <w:szCs w:val="40"/>
+        </w:rPr>
+      </w:pPr>
+      <w:r>
+        <w:rPr>
+          <w:sz w:val="40"/>
+          <w:szCs w:val="40"/>
+        </w:rPr>
+        <w:t xml:space="preserve"> </w:t>
+      </w:r>
     </w:p>
     <w:sectPr>
       <w:pgSz w:w="11906" w:h="16838"/>

</xml_diff>